<commit_message>
Updates on 7/24/23 with YBP1 CenDiaLg E-2 count of 1 added and re-run
</commit_message>
<xml_diff>
--- a/Notes/Order of Operations and Source files/Order of Operations and Source files.docx
+++ b/Notes/Order of Operations and Source files/Order of Operations and Source files.docx
@@ -1,6 +1,6 @@
 
 <file path=word/document.xml><?xml version="1.0" encoding="utf-8"?>
-<w:document xmlns:wpc="http://schemas.microsoft.com/office/word/2010/wordprocessingCanvas" xmlns:cx="http://schemas.microsoft.com/office/drawing/2014/chartex" xmlns:cx1="http://schemas.microsoft.com/office/drawing/2015/9/8/chartex" xmlns:cx2="http://schemas.microsoft.com/office/drawing/2015/10/21/chartex" xmlns:cx3="http://schemas.microsoft.com/office/drawing/2016/5/9/chartex" xmlns:cx4="http://schemas.microsoft.com/office/drawing/2016/5/10/chartex" xmlns:cx5="http://schemas.microsoft.com/office/drawing/2016/5/11/chartex" xmlns:cx6="http://schemas.microsoft.com/office/drawing/2016/5/12/chartex" xmlns:cx7="http://schemas.microsoft.com/office/drawing/2016/5/13/chartex" xmlns:cx8="http://schemas.microsoft.com/office/drawing/2016/5/14/chartex" xmlns:mc="http://schemas.openxmlformats.org/markup-compatibility/2006" xmlns:aink="http://schemas.microsoft.com/office/drawing/2016/ink" xmlns:am3d="http://schemas.microsoft.com/office/drawing/2017/model3d" xmlns:o="urn:schemas-microsoft-com:office:office" xmlns:oel="http://schemas.microsoft.com/office/2019/extlst" xmlns:r="http://schemas.openxmlformats.org/officeDocument/2006/relationships" xmlns:m="http://schemas.openxmlformats.org/officeDocument/2006/math" xmlns:v="urn:schemas-microsoft-com:vml" xmlns:wp14="http://schemas.microsoft.com/office/word/2010/wordprocessingDrawing" xmlns:wp="http://schemas.openxmlformats.org/drawingml/2006/wordprocessingDrawing" xmlns:w10="urn:schemas-microsoft-com:office:word" xmlns:w="http://schemas.openxmlformats.org/wordprocessingml/2006/main" xmlns:w14="http://schemas.microsoft.com/office/word/2010/wordml" xmlns:w15="http://schemas.microsoft.com/office/word/2012/wordml" xmlns:w16cex="http://schemas.microsoft.com/office/word/2018/wordml/cex" xmlns:w16cid="http://schemas.microsoft.com/office/word/2016/wordml/cid" xmlns:w16="http://schemas.microsoft.com/office/word/2018/wordml" xmlns:w16du="http://schemas.microsoft.com/office/word/2023/wordml/word16du" xmlns:w16sdtdh="http://schemas.microsoft.com/office/word/2020/wordml/sdtdatahash" xmlns:w16se="http://schemas.microsoft.com/office/word/2015/wordml/symex" xmlns:wpg="http://schemas.microsoft.com/office/word/2010/wordprocessingGroup" xmlns:wpi="http://schemas.microsoft.com/office/word/2010/wordprocessingInk" xmlns:wne="http://schemas.microsoft.com/office/word/2006/wordml" xmlns:wps="http://schemas.microsoft.com/office/word/2010/wordprocessingShape" mc:Ignorable="w14 w15 w16se w16cid w16 w16cex w16sdtdh wp14">
+<w:document xmlns:wpc="http://schemas.microsoft.com/office/word/2010/wordprocessingCanvas" xmlns:cx="http://schemas.microsoft.com/office/drawing/2014/chartex" xmlns:cx1="http://schemas.microsoft.com/office/drawing/2015/9/8/chartex" xmlns:cx2="http://schemas.microsoft.com/office/drawing/2015/10/21/chartex" xmlns:cx3="http://schemas.microsoft.com/office/drawing/2016/5/9/chartex" xmlns:cx4="http://schemas.microsoft.com/office/drawing/2016/5/10/chartex" xmlns:cx5="http://schemas.microsoft.com/office/drawing/2016/5/11/chartex" xmlns:cx6="http://schemas.microsoft.com/office/drawing/2016/5/12/chartex" xmlns:cx7="http://schemas.microsoft.com/office/drawing/2016/5/13/chartex" xmlns:cx8="http://schemas.microsoft.com/office/drawing/2016/5/14/chartex" xmlns:mc="http://schemas.openxmlformats.org/markup-compatibility/2006" xmlns:aink="http://schemas.microsoft.com/office/drawing/2016/ink" xmlns:am3d="http://schemas.microsoft.com/office/drawing/2017/model3d" xmlns:o="urn:schemas-microsoft-com:office:office" xmlns:oel="http://schemas.microsoft.com/office/2019/extlst" xmlns:r="http://schemas.openxmlformats.org/officeDocument/2006/relationships" xmlns:m="http://schemas.openxmlformats.org/officeDocument/2006/math" xmlns:v="urn:schemas-microsoft-com:vml" xmlns:wp14="http://schemas.microsoft.com/office/word/2010/wordprocessingDrawing" xmlns:wp="http://schemas.openxmlformats.org/drawingml/2006/wordprocessingDrawing" xmlns:w10="urn:schemas-microsoft-com:office:word" xmlns:w="http://schemas.openxmlformats.org/wordprocessingml/2006/main" xmlns:w14="http://schemas.microsoft.com/office/word/2010/wordml" xmlns:w15="http://schemas.microsoft.com/office/word/2012/wordml" xmlns:w16cex="http://schemas.microsoft.com/office/word/2018/wordml/cex" xmlns:w16cid="http://schemas.microsoft.com/office/word/2016/wordml/cid" xmlns:w16="http://schemas.microsoft.com/office/word/2018/wordml" xmlns:w16sdtdh="http://schemas.microsoft.com/office/word/2020/wordml/sdtdatahash" xmlns:w16se="http://schemas.microsoft.com/office/word/2015/wordml/symex" xmlns:wpg="http://schemas.microsoft.com/office/word/2010/wordprocessingGroup" xmlns:wpi="http://schemas.microsoft.com/office/word/2010/wordprocessingInk" xmlns:wne="http://schemas.microsoft.com/office/word/2006/wordml" xmlns:wps="http://schemas.microsoft.com/office/word/2010/wordprocessingShape" mc:Ignorable="w14 w15 w16se w16cid w16 w16cex w16sdtdh wp14">
   <w:body>
     <w:p>
       <w:pPr>
@@ -136,6 +136,54 @@
     </w:p>
     <w:p>
       <w:pPr>
+        <w:pStyle w:val="ListParagraph"/>
+        <w:numPr>
+          <w:ilvl w:val="0"/>
+          <w:numId w:val="1"/>
+        </w:numPr>
+        <w:rPr>
+          <w:color w:val="002060"/>
+        </w:rPr>
+      </w:pPr>
+      <w:r>
+        <w:rPr>
+          <w:color w:val="002060"/>
+        </w:rPr>
+        <w:t xml:space="preserve">Master raw data counts are from the file DiffDimAll_Detailed_Final_07_11.xlsx, in </w:t>
+      </w:r>
+      <w:r>
+        <w:rPr>
+          <w:color w:val="002060"/>
+        </w:rPr>
+        <w:t>/Users/allisonadams/My files/Thesis/Microplankton/MicroplanktonAnalysis/data7_24/MasterFiles</w:t>
+      </w:r>
+      <w:r>
+        <w:rPr>
+          <w:color w:val="002060"/>
+        </w:rPr>
+        <w:t xml:space="preserve"> </w:t>
+      </w:r>
+      <w:r>
+        <w:rPr>
+          <w:color w:val="002060"/>
+        </w:rPr>
+        <w:t xml:space="preserve">(originally in, but moved from,  </w:t>
+      </w:r>
+      <w:r>
+        <w:rPr>
+          <w:color w:val="002060"/>
+        </w:rPr>
+        <w:t>/Users/allisonadams/My files/Thesis/Microplankton/Microzoop Data Sheets/Data Sheets Detailed/Micropl Data Detailed</w:t>
+      </w:r>
+      <w:r>
+        <w:rPr>
+          <w:color w:val="002060"/>
+        </w:rPr>
+        <w:t>)</w:t>
+      </w:r>
+    </w:p>
+    <w:p>
+      <w:pPr>
         <w:rPr>
           <w:color w:val="002060"/>
         </w:rPr>
@@ -642,7 +690,6 @@
         <w:rPr>
           <w:color w:val="92D050"/>
         </w:rPr>
-        <w:lastRenderedPageBreak/>
         <w:t xml:space="preserve">data/Calculations/vol100.Rdata </w:t>
       </w:r>
     </w:p>
@@ -983,6 +1030,54 @@
         </w:rPr>
         <w:t>data/Clearance Rates/volbio_all_cr.Rdata</w:t>
       </w:r>
+    </w:p>
+    <w:p>
+      <w:pPr>
+        <w:ind w:firstLine="720"/>
+        <w:rPr>
+          <w:color w:val="00B0F0"/>
+        </w:rPr>
+      </w:pPr>
+      <w:r>
+        <w:rPr>
+          <w:color w:val="00B0F0"/>
+        </w:rPr>
+        <w:t xml:space="preserve">!!!! NEW AND UPDATED !!! </w:t>
+      </w:r>
+    </w:p>
+    <w:p>
+      <w:pPr>
+        <w:ind w:firstLine="720"/>
+        <w:rPr>
+          <w:color w:val="00B0F0"/>
+        </w:rPr>
+      </w:pPr>
+      <w:r>
+        <w:rPr>
+          <w:color w:val="00B0F0"/>
+        </w:rPr>
+        <w:t xml:space="preserve">7/24/23 </w:t>
+      </w:r>
+      <w:r>
+        <w:rPr>
+          <w:color w:val="00B0F0"/>
+        </w:rPr>
+        <w:t xml:space="preserve">!!!! NEW AND UPDATED !!! </w:t>
+      </w:r>
+      <w:r>
+        <w:rPr>
+          <w:color w:val="00B0F0"/>
+        </w:rPr>
+        <w:t>AGAIN, 7/24/23 per notes, p 76 of my project  notebook, with the same name, volbio_all_cr.Rdata. This is the official, latest, updated version as of 7/24/23</w:t>
+      </w:r>
+    </w:p>
+    <w:p>
+      <w:pPr>
+        <w:ind w:firstLine="720"/>
+        <w:rPr>
+          <w:color w:val="00B0F0"/>
+        </w:rPr>
+      </w:pPr>
     </w:p>
     <w:p>
       <w:pPr>
@@ -1143,6 +1238,7 @@
           <w:color w:val="00B0F0"/>
           <w:u w:val="single"/>
         </w:rPr>
+        <w:lastRenderedPageBreak/>
         <w:t>Clearance Rate</w:t>
       </w:r>
       <w:r>
@@ -1372,7 +1468,6 @@
         <w:rPr>
           <w:color w:val="00B0F0"/>
         </w:rPr>
-        <w:lastRenderedPageBreak/>
         <w:t>data/Clearance Rates/Feeding Rates</w:t>
       </w:r>
       <w:r>
@@ -1767,6 +1862,7 @@
         <w:rPr>
           <w:b/>
           <w:bCs/>
+          <w:strike/>
           <w:color w:val="7030A0"/>
         </w:rPr>
       </w:pPr>
@@ -1809,6 +1905,7 @@
         <w:rPr>
           <w:b/>
           <w:bCs/>
+          <w:strike/>
           <w:color w:val="7030A0"/>
         </w:rPr>
         <w:t>the updated version is 03_calcs_CR_FR.R</w:t>
@@ -1816,417 +1913,106 @@
     </w:p>
     <w:p>
       <w:pPr>
-        <w:ind w:left="720"/>
-        <w:rPr>
-          <w:color w:val="0070C0"/>
-        </w:rPr>
-      </w:pPr>
-      <w:r>
-        <w:rPr>
-          <w:color w:val="0070C0"/>
-        </w:rPr>
-        <w:t>Calculates clearance rate and ingestion rate of the taxa in their small and large size groups</w:t>
-      </w:r>
-    </w:p>
-    <w:p>
-      <w:pPr>
-        <w:ind w:firstLine="720"/>
-        <w:rPr>
-          <w:color w:val="92D050"/>
-        </w:rPr>
-      </w:pPr>
-      <w:r>
-        <w:rPr>
-          <w:color w:val="92D050"/>
-        </w:rPr>
-        <w:t>data/Clearance Rates/volbio_all_cr.Rdata</w:t>
-      </w:r>
-    </w:p>
-    <w:p>
-      <w:pPr>
-        <w:ind w:firstLine="720"/>
-        <w:rPr>
-          <w:color w:val="92D050"/>
-        </w:rPr>
-      </w:pPr>
-      <w:r>
-        <w:rPr>
-          <w:color w:val="92D050"/>
-        </w:rPr>
-        <w:t>scripts/01_function_clearanceRates.R</w:t>
-      </w:r>
-    </w:p>
-    <w:p>
-      <w:pPr>
-        <w:ind w:firstLine="720"/>
-        <w:rPr>
-          <w:color w:val="92D050"/>
-        </w:rPr>
-      </w:pPr>
-      <w:r>
-        <w:rPr>
-          <w:color w:val="92D050"/>
-        </w:rPr>
-        <w:t>scripts/01_function_feedingRate.R</w:t>
-      </w:r>
-    </w:p>
-    <w:p>
-      <w:pPr>
-        <w:ind w:firstLine="720"/>
-        <w:rPr>
-          <w:color w:val="00B0F0"/>
-        </w:rPr>
-      </w:pPr>
-      <w:r>
-        <w:rPr>
-          <w:color w:val="00B0F0"/>
-          <w:u w:val="single"/>
-        </w:rPr>
-        <w:t>Clearance Rate</w:t>
-      </w:r>
-      <w:r>
-        <w:rPr>
-          <w:color w:val="00B0F0"/>
-        </w:rPr>
-        <w:t>:</w:t>
-      </w:r>
-    </w:p>
-    <w:p>
-      <w:pPr>
-        <w:ind w:left="720" w:firstLine="720"/>
-        <w:rPr>
-          <w:color w:val="00B0F0"/>
-        </w:rPr>
-      </w:pPr>
-      <w:r>
-        <w:rPr>
-          <w:color w:val="00B0F0"/>
-        </w:rPr>
-        <w:t>data/Clearance Rates/crmnsize_sumAllCpm_cr.Rdata</w:t>
-      </w:r>
-    </w:p>
-    <w:p>
-      <w:pPr>
-        <w:ind w:left="1440" w:firstLine="720"/>
-        <w:rPr>
-          <w:color w:val="00B0F0"/>
-        </w:rPr>
-      </w:pPr>
-      <w:r>
-        <w:rPr>
-          <w:color w:val="00B0F0"/>
-        </w:rPr>
-        <w:t>mean CR for the sampling events, cells per mL</w:t>
-      </w:r>
-    </w:p>
-    <w:p>
-      <w:pPr>
-        <w:ind w:left="720" w:firstLine="720"/>
-        <w:rPr>
-          <w:color w:val="00B0F0"/>
-        </w:rPr>
-      </w:pPr>
-      <w:r>
-        <w:rPr>
-          <w:color w:val="00B0F0"/>
-        </w:rPr>
-        <w:t>**</w:t>
-      </w:r>
-      <w:r>
-        <w:rPr>
-          <w:color w:val="00B0F0"/>
-        </w:rPr>
-        <w:t>data/Clearance Rates/CR_Rep_Mn.Rdata</w:t>
-      </w:r>
-    </w:p>
-    <w:p>
-      <w:pPr>
-        <w:ind w:left="1440" w:firstLine="720"/>
-        <w:rPr>
-          <w:color w:val="00B0F0"/>
-        </w:rPr>
-      </w:pPr>
-      <w:r>
-        <w:rPr>
-          <w:color w:val="00B0F0"/>
-        </w:rPr>
-        <w:t xml:space="preserve">CR, cells per mL, for the individual </w:t>
-      </w:r>
-      <w:r>
-        <w:rPr>
-          <w:color w:val="00B0F0"/>
-        </w:rPr>
-        <w:t>reps as well as mean CR</w:t>
-      </w:r>
-    </w:p>
-    <w:p>
-      <w:pPr>
-        <w:ind w:left="720" w:firstLine="720"/>
-        <w:rPr>
-          <w:color w:val="00B0F0"/>
-        </w:rPr>
-      </w:pPr>
-      <w:r>
-        <w:rPr>
-          <w:color w:val="00B0F0"/>
-        </w:rPr>
-        <w:t>data/Clearance Rates/CrGrps.Rdata</w:t>
-      </w:r>
-      <w:r>
-        <w:rPr>
-          <w:color w:val="00B0F0"/>
-        </w:rPr>
-        <w:t>:</w:t>
-      </w:r>
-    </w:p>
-    <w:p>
-      <w:pPr>
-        <w:ind w:left="1440" w:firstLine="720"/>
-        <w:rPr>
-          <w:color w:val="00B0F0"/>
-        </w:rPr>
-      </w:pPr>
-      <w:r>
-        <w:rPr>
-          <w:color w:val="00B0F0"/>
-        </w:rPr>
-        <w:t>CR means with the group_size abbreviations column</w:t>
-      </w:r>
-    </w:p>
-    <w:p>
-      <w:pPr>
-        <w:ind w:left="720" w:firstLine="720"/>
-        <w:rPr>
-          <w:color w:val="00B0F0"/>
-        </w:rPr>
-      </w:pPr>
-      <w:r>
-        <w:rPr>
-          <w:color w:val="00B0F0"/>
-        </w:rPr>
-        <w:t>data/Clearance Rates/CrGrpsReps.Rdata</w:t>
-      </w:r>
-    </w:p>
-    <w:p>
-      <w:pPr>
-        <w:ind w:left="1440" w:firstLine="720"/>
-        <w:rPr>
-          <w:color w:val="00B0F0"/>
-        </w:rPr>
-      </w:pPr>
-      <w:r>
-        <w:rPr>
-          <w:color w:val="00B0F0"/>
-        </w:rPr>
-        <w:t xml:space="preserve">CR </w:t>
-      </w:r>
-      <w:r>
         <w:rPr>
           <w:b/>
           <w:bCs/>
-          <w:color w:val="00B0F0"/>
-        </w:rPr>
-        <w:t xml:space="preserve">means </w:t>
-      </w:r>
-      <w:r>
-        <w:rPr>
-          <w:color w:val="00B0F0"/>
-        </w:rPr>
-        <w:t xml:space="preserve">and </w:t>
-      </w:r>
+          <w:color w:val="7030A0"/>
+        </w:rPr>
+      </w:pPr>
       <w:r>
         <w:rPr>
           <w:b/>
           <w:bCs/>
-          <w:color w:val="00B0F0"/>
-        </w:rPr>
-        <w:t>reps</w:t>
-      </w:r>
-      <w:r>
-        <w:rPr>
-          <w:color w:val="00B0F0"/>
-        </w:rPr>
-        <w:t xml:space="preserve"> with the </w:t>
+          <w:color w:val="7030A0"/>
+        </w:rPr>
+        <w:t>Now</w:t>
       </w:r>
       <w:r>
         <w:rPr>
           <w:b/>
           <w:bCs/>
-          <w:color w:val="00B0F0"/>
-        </w:rPr>
-        <w:t>group_size</w:t>
-      </w:r>
-      <w:r>
-        <w:rPr>
-          <w:color w:val="00B0F0"/>
-        </w:rPr>
-        <w:t xml:space="preserve"> abbreviations column</w:t>
-      </w:r>
-    </w:p>
-    <w:p>
-      <w:pPr>
-        <w:ind w:firstLine="720"/>
-        <w:rPr>
-          <w:color w:val="00B0F0"/>
-          <w:u w:val="single"/>
-        </w:rPr>
-      </w:pPr>
-      <w:r>
-        <w:rPr>
-          <w:color w:val="00B0F0"/>
-          <w:u w:val="single"/>
-        </w:rPr>
-        <w:t>Ingestion</w:t>
-      </w:r>
-      <w:r>
-        <w:rPr>
-          <w:color w:val="00B0F0"/>
-          <w:u w:val="single"/>
-        </w:rPr>
-        <w:t xml:space="preserve"> Rate:</w:t>
-      </w:r>
-    </w:p>
-    <w:p>
-      <w:pPr>
-        <w:ind w:left="720" w:firstLine="720"/>
-        <w:rPr>
-          <w:color w:val="00B0F0"/>
-        </w:rPr>
-      </w:pPr>
-      <w:r>
-        <w:rPr>
-          <w:color w:val="00B0F0"/>
-        </w:rPr>
-        <w:t>data/Clearance Rates/Feeding Rates/CpmFrMn.Rdata</w:t>
-      </w:r>
-      <w:r>
-        <w:rPr>
-          <w:color w:val="00B0F0"/>
-        </w:rPr>
-        <w:t xml:space="preserve">: </w:t>
-      </w:r>
-    </w:p>
-    <w:p>
-      <w:pPr>
-        <w:ind w:left="1440" w:firstLine="720"/>
-        <w:rPr>
-          <w:color w:val="00B0F0"/>
-        </w:rPr>
-      </w:pPr>
-      <w:r>
-        <w:rPr>
-          <w:color w:val="00B0F0"/>
-        </w:rPr>
-        <w:t>ingestion rate means, cells</w:t>
-      </w:r>
-    </w:p>
-    <w:p>
-      <w:pPr>
-        <w:ind w:left="720" w:firstLine="720"/>
-        <w:rPr>
-          <w:color w:val="00B0F0"/>
-        </w:rPr>
-      </w:pPr>
-      <w:r>
-        <w:rPr>
-          <w:color w:val="00B0F0"/>
-        </w:rPr>
-        <w:t>data/Clearance Rates/Feeding Rates/BpmFrMn.Rdata</w:t>
-      </w:r>
-      <w:r>
-        <w:rPr>
-          <w:color w:val="00B0F0"/>
-        </w:rPr>
-        <w:t>:</w:t>
-      </w:r>
-    </w:p>
-    <w:p>
-      <w:pPr>
-        <w:ind w:left="1440" w:firstLine="720"/>
-        <w:rPr>
-          <w:color w:val="00B0F0"/>
-        </w:rPr>
-      </w:pPr>
-      <w:r>
-        <w:rPr>
-          <w:color w:val="00B0F0"/>
-        </w:rPr>
-        <w:t xml:space="preserve"> ingestion rate means, biomass</w:t>
-      </w:r>
-    </w:p>
-    <w:p>
-      <w:pPr>
-        <w:ind w:left="720" w:firstLine="720"/>
-        <w:rPr>
-          <w:color w:val="00B0F0"/>
-        </w:rPr>
-      </w:pPr>
-      <w:r>
-        <w:rPr>
-          <w:color w:val="00B0F0"/>
-        </w:rPr>
-        <w:t>data/Clearance Rates/Feeding Rates/FRcpmBpm.Rdata</w:t>
-      </w:r>
-      <w:r>
-        <w:rPr>
-          <w:color w:val="00B0F0"/>
-        </w:rPr>
-        <w:t>:</w:t>
-      </w:r>
-    </w:p>
-    <w:p>
-      <w:pPr>
-        <w:ind w:left="1440" w:firstLine="720"/>
-        <w:rPr>
-          <w:color w:val="00B0F0"/>
-        </w:rPr>
-      </w:pPr>
-      <w:r>
-        <w:rPr>
-          <w:color w:val="00B0F0"/>
-        </w:rPr>
-        <w:t xml:space="preserve">ingestion rate means </w:t>
-      </w:r>
-      <w:r>
-        <w:rPr>
-          <w:color w:val="00B0F0"/>
-        </w:rPr>
-        <w:t xml:space="preserve">of both cells per mL and  biomass pgC per mL and </w:t>
-      </w:r>
-      <w:r>
-        <w:rPr>
-          <w:color w:val="00B0F0"/>
-        </w:rPr>
-        <w:tab/>
-      </w:r>
-      <w:r>
-        <w:rPr>
-          <w:color w:val="00B0F0"/>
-        </w:rPr>
-        <w:t>µg C per L</w:t>
-      </w:r>
-    </w:p>
-    <w:p>
-      <w:pPr>
-        <w:ind w:firstLine="720"/>
-        <w:rPr>
-          <w:color w:val="00B0F0"/>
-        </w:rPr>
-      </w:pPr>
-      <w:r>
-        <w:rPr>
-          <w:color w:val="00B0F0"/>
-        </w:rPr>
-        <w:lastRenderedPageBreak/>
-        <w:tab/>
+          <w:color w:val="7030A0"/>
+        </w:rPr>
+        <w:t xml:space="preserve"> the updated version is </w:t>
       </w:r>
       <w:r>
         <w:rPr>
           <w:b/>
           <w:bCs/>
-          <w:color w:val="00B0F0"/>
-        </w:rPr>
-        <w:t>data/Clearance Rates/Feeding Rates/FrGrps.Rdata</w:t>
+          <w:color w:val="7030A0"/>
+        </w:rPr>
+        <w:t>~/My files/Thesis/Microplankton/MicroplanktonAnalysis/scripts/03_calcs_CR_IR_New_06_03.R</w:t>
+      </w:r>
+    </w:p>
+    <w:p>
+      <w:pPr>
+        <w:ind w:left="720"/>
+        <w:rPr>
+          <w:color w:val="0070C0"/>
+        </w:rPr>
+      </w:pPr>
+      <w:r>
+        <w:rPr>
+          <w:color w:val="0070C0"/>
+        </w:rPr>
+        <w:t>Calculates clearance rate and ingestion rate of the taxa in their small and large size groups</w:t>
+      </w:r>
+    </w:p>
+    <w:p>
+      <w:pPr>
+        <w:ind w:firstLine="720"/>
+        <w:rPr>
+          <w:color w:val="92D050"/>
+        </w:rPr>
+      </w:pPr>
+      <w:r>
+        <w:rPr>
+          <w:color w:val="92D050"/>
+        </w:rPr>
+        <w:t>data/Clearance Rates/volbio_all_cr.Rdata</w:t>
+      </w:r>
+    </w:p>
+    <w:p>
+      <w:pPr>
+        <w:ind w:firstLine="720"/>
+        <w:rPr>
+          <w:color w:val="92D050"/>
+        </w:rPr>
+      </w:pPr>
+      <w:r>
+        <w:rPr>
+          <w:color w:val="92D050"/>
+        </w:rPr>
+        <w:t>scripts/01_function_clearanceRates.R</w:t>
+      </w:r>
+    </w:p>
+    <w:p>
+      <w:pPr>
+        <w:ind w:firstLine="720"/>
+        <w:rPr>
+          <w:color w:val="92D050"/>
+        </w:rPr>
+      </w:pPr>
+      <w:r>
+        <w:rPr>
+          <w:color w:val="92D050"/>
+        </w:rPr>
+        <w:t>scripts/01_function_feedingRate.R</w:t>
+      </w:r>
+    </w:p>
+    <w:p>
+      <w:pPr>
+        <w:ind w:firstLine="720"/>
+        <w:rPr>
+          <w:color w:val="00B0F0"/>
+        </w:rPr>
+      </w:pPr>
+      <w:r>
+        <w:rPr>
+          <w:color w:val="00B0F0"/>
+          <w:u w:val="single"/>
+        </w:rPr>
+        <w:t>Clearance Rate</w:t>
       </w:r>
       <w:r>
         <w:rPr>
@@ -2237,17 +2023,361 @@
     </w:p>
     <w:p>
       <w:pPr>
+        <w:ind w:left="720" w:firstLine="720"/>
+        <w:rPr>
+          <w:color w:val="00B0F0"/>
+        </w:rPr>
+      </w:pPr>
+      <w:r>
+        <w:rPr>
+          <w:color w:val="00B0F0"/>
+        </w:rPr>
+        <w:t>data/Clearance Rates/crmnsize_sumAllCpm_cr.Rdata</w:t>
+      </w:r>
+    </w:p>
+    <w:p>
+      <w:pPr>
         <w:ind w:left="1440" w:firstLine="720"/>
         <w:rPr>
           <w:color w:val="00B0F0"/>
         </w:rPr>
       </w:pPr>
+      <w:r>
+        <w:rPr>
+          <w:color w:val="00B0F0"/>
+        </w:rPr>
+        <w:t>mean CR for the sampling events, cells per mL</w:t>
+      </w:r>
+    </w:p>
+    <w:p>
+      <w:pPr>
+        <w:ind w:left="720" w:firstLine="720"/>
+        <w:rPr>
+          <w:color w:val="00B0F0"/>
+        </w:rPr>
+      </w:pPr>
+      <w:r>
+        <w:rPr>
+          <w:color w:val="00B0F0"/>
+        </w:rPr>
+        <w:t>**</w:t>
+      </w:r>
+      <w:r>
+        <w:rPr>
+          <w:color w:val="00B0F0"/>
+        </w:rPr>
+        <w:t>data/Clearance Rates/CR_Rep_Mn.Rdata</w:t>
+      </w:r>
+    </w:p>
+    <w:p>
+      <w:pPr>
+        <w:ind w:left="1440" w:firstLine="720"/>
+        <w:rPr>
+          <w:color w:val="00B0F0"/>
+        </w:rPr>
+      </w:pPr>
+      <w:r>
+        <w:rPr>
+          <w:color w:val="00B0F0"/>
+        </w:rPr>
+        <w:t xml:space="preserve">CR, cells per mL, for the individual </w:t>
+      </w:r>
+      <w:r>
+        <w:rPr>
+          <w:color w:val="00B0F0"/>
+        </w:rPr>
+        <w:t>reps as well as mean CR</w:t>
+      </w:r>
+    </w:p>
+    <w:p>
+      <w:pPr>
+        <w:ind w:left="720" w:firstLine="720"/>
+        <w:rPr>
+          <w:color w:val="00B0F0"/>
+        </w:rPr>
+      </w:pPr>
+      <w:r>
+        <w:rPr>
+          <w:color w:val="00B0F0"/>
+        </w:rPr>
+        <w:lastRenderedPageBreak/>
+        <w:t>data/Clearance Rates/CrGrps.Rdata</w:t>
+      </w:r>
+      <w:r>
+        <w:rPr>
+          <w:color w:val="00B0F0"/>
+        </w:rPr>
+        <w:t>:</w:t>
+      </w:r>
+    </w:p>
+    <w:p>
+      <w:pPr>
+        <w:ind w:left="1440" w:firstLine="720"/>
+        <w:rPr>
+          <w:color w:val="00B0F0"/>
+        </w:rPr>
+      </w:pPr>
+      <w:r>
+        <w:rPr>
+          <w:color w:val="00B0F0"/>
+        </w:rPr>
+        <w:t>CR means with the group_size abbreviations column</w:t>
+      </w:r>
+    </w:p>
+    <w:p>
+      <w:pPr>
+        <w:ind w:left="720" w:firstLine="720"/>
+        <w:rPr>
+          <w:color w:val="00B0F0"/>
+        </w:rPr>
+      </w:pPr>
+      <w:r>
+        <w:rPr>
+          <w:color w:val="00B0F0"/>
+        </w:rPr>
+        <w:t>data/Clearance Rates/CrGrpsReps.Rdata</w:t>
+      </w:r>
+    </w:p>
+    <w:p>
+      <w:pPr>
+        <w:ind w:left="1440" w:firstLine="720"/>
+        <w:rPr>
+          <w:color w:val="00B0F0"/>
+        </w:rPr>
+      </w:pPr>
+      <w:r>
+        <w:rPr>
+          <w:color w:val="00B0F0"/>
+        </w:rPr>
+        <w:t xml:space="preserve">CR </w:t>
+      </w:r>
       <w:r>
         <w:rPr>
           <w:b/>
           <w:bCs/>
           <w:color w:val="00B0F0"/>
         </w:rPr>
+        <w:t xml:space="preserve">means </w:t>
+      </w:r>
+      <w:r>
+        <w:rPr>
+          <w:color w:val="00B0F0"/>
+        </w:rPr>
+        <w:t xml:space="preserve">and </w:t>
+      </w:r>
+      <w:r>
+        <w:rPr>
+          <w:b/>
+          <w:bCs/>
+          <w:color w:val="00B0F0"/>
+        </w:rPr>
+        <w:t>reps</w:t>
+      </w:r>
+      <w:r>
+        <w:rPr>
+          <w:color w:val="00B0F0"/>
+        </w:rPr>
+        <w:t xml:space="preserve"> with the </w:t>
+      </w:r>
+      <w:r>
+        <w:rPr>
+          <w:b/>
+          <w:bCs/>
+          <w:color w:val="00B0F0"/>
+        </w:rPr>
+        <w:t>group_size</w:t>
+      </w:r>
+      <w:r>
+        <w:rPr>
+          <w:color w:val="00B0F0"/>
+        </w:rPr>
+        <w:t xml:space="preserve"> abbreviations column</w:t>
+      </w:r>
+    </w:p>
+    <w:p>
+      <w:pPr>
+        <w:ind w:firstLine="720"/>
+        <w:rPr>
+          <w:color w:val="00B0F0"/>
+          <w:u w:val="single"/>
+        </w:rPr>
+      </w:pPr>
+      <w:r>
+        <w:rPr>
+          <w:color w:val="00B0F0"/>
+          <w:u w:val="single"/>
+        </w:rPr>
+        <w:t>Ingestion</w:t>
+      </w:r>
+      <w:r>
+        <w:rPr>
+          <w:color w:val="00B0F0"/>
+          <w:u w:val="single"/>
+        </w:rPr>
+        <w:t xml:space="preserve"> Rate:</w:t>
+      </w:r>
+    </w:p>
+    <w:p>
+      <w:pPr>
+        <w:ind w:left="720" w:firstLine="720"/>
+        <w:rPr>
+          <w:color w:val="00B0F0"/>
+        </w:rPr>
+      </w:pPr>
+      <w:r>
+        <w:rPr>
+          <w:color w:val="00B0F0"/>
+        </w:rPr>
+        <w:t>data/Clearance Rates/Feeding Rates/CpmFrMn.Rdata</w:t>
+      </w:r>
+      <w:r>
+        <w:rPr>
+          <w:color w:val="00B0F0"/>
+        </w:rPr>
+        <w:t xml:space="preserve">: </w:t>
+      </w:r>
+    </w:p>
+    <w:p>
+      <w:pPr>
+        <w:ind w:left="1440" w:firstLine="720"/>
+        <w:rPr>
+          <w:color w:val="00B0F0"/>
+        </w:rPr>
+      </w:pPr>
+      <w:r>
+        <w:rPr>
+          <w:color w:val="00B0F0"/>
+        </w:rPr>
+        <w:t>ingestion rate means, cells</w:t>
+      </w:r>
+    </w:p>
+    <w:p>
+      <w:pPr>
+        <w:ind w:left="720" w:firstLine="720"/>
+        <w:rPr>
+          <w:color w:val="00B0F0"/>
+        </w:rPr>
+      </w:pPr>
+      <w:r>
+        <w:rPr>
+          <w:color w:val="00B0F0"/>
+        </w:rPr>
+        <w:t>data/Clearance Rates/Feeding Rates/BpmFrMn.Rdata</w:t>
+      </w:r>
+      <w:r>
+        <w:rPr>
+          <w:color w:val="00B0F0"/>
+        </w:rPr>
+        <w:t>:</w:t>
+      </w:r>
+    </w:p>
+    <w:p>
+      <w:pPr>
+        <w:ind w:left="1440" w:firstLine="720"/>
+        <w:rPr>
+          <w:color w:val="00B0F0"/>
+        </w:rPr>
+      </w:pPr>
+      <w:r>
+        <w:rPr>
+          <w:color w:val="00B0F0"/>
+        </w:rPr>
+        <w:t xml:space="preserve"> ingestion rate means, biomass</w:t>
+      </w:r>
+    </w:p>
+    <w:p>
+      <w:pPr>
+        <w:ind w:left="720" w:firstLine="720"/>
+        <w:rPr>
+          <w:color w:val="00B0F0"/>
+        </w:rPr>
+      </w:pPr>
+      <w:r>
+        <w:rPr>
+          <w:color w:val="00B0F0"/>
+        </w:rPr>
+        <w:t>data/Clearance Rates/Feeding Rates/FRcpmBpm.Rdata</w:t>
+      </w:r>
+      <w:r>
+        <w:rPr>
+          <w:color w:val="00B0F0"/>
+        </w:rPr>
+        <w:t>:</w:t>
+      </w:r>
+    </w:p>
+    <w:p>
+      <w:pPr>
+        <w:ind w:left="1440" w:firstLine="720"/>
+        <w:rPr>
+          <w:color w:val="00B0F0"/>
+        </w:rPr>
+      </w:pPr>
+      <w:r>
+        <w:rPr>
+          <w:color w:val="00B0F0"/>
+        </w:rPr>
+        <w:t xml:space="preserve">ingestion rate means </w:t>
+      </w:r>
+      <w:r>
+        <w:rPr>
+          <w:color w:val="00B0F0"/>
+        </w:rPr>
+        <w:t xml:space="preserve">of both cells per mL and  biomass pgC per mL and </w:t>
+      </w:r>
+      <w:r>
+        <w:rPr>
+          <w:color w:val="00B0F0"/>
+        </w:rPr>
+        <w:tab/>
+      </w:r>
+      <w:r>
+        <w:rPr>
+          <w:color w:val="00B0F0"/>
+        </w:rPr>
+        <w:t>µg C per L</w:t>
+      </w:r>
+    </w:p>
+    <w:p>
+      <w:pPr>
+        <w:ind w:firstLine="720"/>
+        <w:rPr>
+          <w:color w:val="00B0F0"/>
+        </w:rPr>
+      </w:pPr>
+      <w:r>
+        <w:rPr>
+          <w:color w:val="00B0F0"/>
+        </w:rPr>
+        <w:tab/>
+      </w:r>
+      <w:r>
+        <w:rPr>
+          <w:b/>
+          <w:bCs/>
+          <w:color w:val="00B0F0"/>
+        </w:rPr>
+        <w:t>data/Clearance Rates/Feeding Rates/FrGrps.Rdata</w:t>
+      </w:r>
+      <w:r>
+        <w:rPr>
+          <w:color w:val="00B0F0"/>
+        </w:rPr>
+        <w:t>:</w:t>
+      </w:r>
+    </w:p>
+    <w:p>
+      <w:pPr>
+        <w:ind w:left="1440" w:firstLine="720"/>
+        <w:rPr>
+          <w:color w:val="00B0F0"/>
+        </w:rPr>
+      </w:pPr>
+      <w:r>
+        <w:rPr>
+          <w:b/>
+          <w:bCs/>
+          <w:color w:val="00B0F0"/>
+        </w:rPr>
         <w:t>preferred</w:t>
       </w:r>
       <w:r>
@@ -2309,6 +2439,107 @@
           <w:color w:val="0070C0"/>
         </w:rPr>
         <w:t>cpm of site water samples</w:t>
+      </w:r>
+    </w:p>
+    <w:p>
+      <w:pPr>
+        <w:ind w:left="720"/>
+        <w:rPr>
+          <w:color w:val="0070C0"/>
+        </w:rPr>
+      </w:pPr>
+    </w:p>
+    <w:p>
+      <w:pPr>
+        <w:rPr>
+          <w:color w:val="7030A0"/>
+        </w:rPr>
+      </w:pPr>
+      <w:r>
+        <w:rPr>
+          <w:color w:val="7030A0"/>
+        </w:rPr>
+        <w:t>03_calcs_</w:t>
+      </w:r>
+      <w:r>
+        <w:rPr>
+          <w:color w:val="7030A0"/>
+        </w:rPr>
+        <w:t>Top5.</w:t>
+      </w:r>
+      <w:r>
+        <w:rPr>
+          <w:color w:val="7030A0"/>
+        </w:rPr>
+        <w:t>R</w:t>
+      </w:r>
+    </w:p>
+    <w:p>
+      <w:pPr>
+        <w:ind w:left="720"/>
+        <w:rPr>
+          <w:color w:val="0070C0"/>
+        </w:rPr>
+      </w:pPr>
+      <w:r>
+        <w:rPr>
+          <w:color w:val="0070C0"/>
+        </w:rPr>
+        <w:t>Use volbio_all_cr.Rdata to make a new taxa group df that lumps</w:t>
+      </w:r>
+      <w:r>
+        <w:rPr>
+          <w:color w:val="0070C0"/>
+        </w:rPr>
+        <w:t xml:space="preserve"> </w:t>
+      </w:r>
+      <w:r>
+        <w:rPr>
+          <w:color w:val="0070C0"/>
+        </w:rPr>
+        <w:t>together all the low IR bio taxa groups into "other"</w:t>
+      </w:r>
+    </w:p>
+    <w:p>
+      <w:pPr>
+        <w:ind w:left="720"/>
+        <w:rPr>
+          <w:color w:val="0070C0"/>
+        </w:rPr>
+      </w:pPr>
+      <w:r>
+        <w:rPr>
+          <w:color w:val="0070C0"/>
+        </w:rPr>
+        <w:t>The main groups will be "CilLg", "CenDiaLg", "CilSm", "FlagSm", "CenDiaSm"</w:t>
+      </w:r>
+    </w:p>
+    <w:p>
+      <w:pPr>
+        <w:ind w:left="720"/>
+        <w:rPr>
+          <w:color w:val="92D050"/>
+        </w:rPr>
+      </w:pPr>
+      <w:r>
+        <w:rPr>
+          <w:color w:val="92D050"/>
+        </w:rPr>
+        <w:t>data/Clearance Rates/volbio_all_cr.Rdata</w:t>
+      </w:r>
+    </w:p>
+    <w:p>
+      <w:pPr>
+        <w:ind w:left="720"/>
+        <w:rPr>
+          <w:color w:val="00B0F0"/>
+        </w:rPr>
+      </w:pPr>
+      <w:r>
+        <w:rPr>
+          <w:color w:val="00B0F0"/>
+        </w:rPr>
+        <w:t>data/FinalAnalysis/baseTop5.Rdata</w:t>
       </w:r>
     </w:p>
     <w:p>
@@ -2567,6 +2798,7 @@
         <w:rPr>
           <w:color w:val="7030A0"/>
         </w:rPr>
+        <w:lastRenderedPageBreak/>
         <w:t>04_plots_FRgroups.R</w:t>
       </w:r>
     </w:p>
@@ -2840,7 +3072,6 @@
         <w:rPr>
           <w:color w:val="7030A0"/>
         </w:rPr>
-        <w:lastRenderedPageBreak/>
         <w:t>04_plots_</w:t>
       </w:r>
       <w:r>
@@ -3226,6 +3457,7 @@
         <w:rPr>
           <w:color w:val="00B0F0"/>
         </w:rPr>
+        <w:lastRenderedPageBreak/>
         <w:t>400x_RawCount_R.xlsx</w:t>
       </w:r>
     </w:p>
@@ -3491,7 +3723,6 @@
         <w:rPr>
           <w:color w:val="000000" w:themeColor="text1"/>
         </w:rPr>
-        <w:lastRenderedPageBreak/>
         <w:t>Same data as FrGrps.Rdata, except it does not have the 8 taxa group_size abbreviations</w:t>
       </w:r>
     </w:p>
@@ -3877,7 +4108,7 @@
 </file>
 
 <file path=word/endnotes.xml><?xml version="1.0" encoding="utf-8"?>
-<w:endnotes xmlns:wpc="http://schemas.microsoft.com/office/word/2010/wordprocessingCanvas" xmlns:cx="http://schemas.microsoft.com/office/drawing/2014/chartex" xmlns:cx1="http://schemas.microsoft.com/office/drawing/2015/9/8/chartex" xmlns:cx2="http://schemas.microsoft.com/office/drawing/2015/10/21/chartex" xmlns:cx3="http://schemas.microsoft.com/office/drawing/2016/5/9/chartex" xmlns:cx4="http://schemas.microsoft.com/office/drawing/2016/5/10/chartex" xmlns:cx5="http://schemas.microsoft.com/office/drawing/2016/5/11/chartex" xmlns:cx6="http://schemas.microsoft.com/office/drawing/2016/5/12/chartex" xmlns:cx7="http://schemas.microsoft.com/office/drawing/2016/5/13/chartex" xmlns:cx8="http://schemas.microsoft.com/office/drawing/2016/5/14/chartex" xmlns:mc="http://schemas.openxmlformats.org/markup-compatibility/2006" xmlns:aink="http://schemas.microsoft.com/office/drawing/2016/ink" xmlns:am3d="http://schemas.microsoft.com/office/drawing/2017/model3d" xmlns:o="urn:schemas-microsoft-com:office:office" xmlns:oel="http://schemas.microsoft.com/office/2019/extlst" xmlns:r="http://schemas.openxmlformats.org/officeDocument/2006/relationships" xmlns:m="http://schemas.openxmlformats.org/officeDocument/2006/math" xmlns:v="urn:schemas-microsoft-com:vml" xmlns:wp14="http://schemas.microsoft.com/office/word/2010/wordprocessingDrawing" xmlns:wp="http://schemas.openxmlformats.org/drawingml/2006/wordprocessingDrawing" xmlns:w10="urn:schemas-microsoft-com:office:word" xmlns:w="http://schemas.openxmlformats.org/wordprocessingml/2006/main" xmlns:w14="http://schemas.microsoft.com/office/word/2010/wordml" xmlns:w15="http://schemas.microsoft.com/office/word/2012/wordml" xmlns:w16cex="http://schemas.microsoft.com/office/word/2018/wordml/cex" xmlns:w16cid="http://schemas.microsoft.com/office/word/2016/wordml/cid" xmlns:w16="http://schemas.microsoft.com/office/word/2018/wordml" xmlns:w16du="http://schemas.microsoft.com/office/word/2023/wordml/word16du" xmlns:w16sdtdh="http://schemas.microsoft.com/office/word/2020/wordml/sdtdatahash" xmlns:w16se="http://schemas.microsoft.com/office/word/2015/wordml/symex" xmlns:wpg="http://schemas.microsoft.com/office/word/2010/wordprocessingGroup" xmlns:wpi="http://schemas.microsoft.com/office/word/2010/wordprocessingInk" xmlns:wne="http://schemas.microsoft.com/office/word/2006/wordml" xmlns:wps="http://schemas.microsoft.com/office/word/2010/wordprocessingShape" mc:Ignorable="w14 w15 w16se w16cid w16 w16cex w16sdtdh wp14">
+<w:endnotes xmlns:wpc="http://schemas.microsoft.com/office/word/2010/wordprocessingCanvas" xmlns:cx="http://schemas.microsoft.com/office/drawing/2014/chartex" xmlns:cx1="http://schemas.microsoft.com/office/drawing/2015/9/8/chartex" xmlns:cx2="http://schemas.microsoft.com/office/drawing/2015/10/21/chartex" xmlns:cx3="http://schemas.microsoft.com/office/drawing/2016/5/9/chartex" xmlns:cx4="http://schemas.microsoft.com/office/drawing/2016/5/10/chartex" xmlns:cx5="http://schemas.microsoft.com/office/drawing/2016/5/11/chartex" xmlns:cx6="http://schemas.microsoft.com/office/drawing/2016/5/12/chartex" xmlns:cx7="http://schemas.microsoft.com/office/drawing/2016/5/13/chartex" xmlns:cx8="http://schemas.microsoft.com/office/drawing/2016/5/14/chartex" xmlns:mc="http://schemas.openxmlformats.org/markup-compatibility/2006" xmlns:aink="http://schemas.microsoft.com/office/drawing/2016/ink" xmlns:am3d="http://schemas.microsoft.com/office/drawing/2017/model3d" xmlns:o="urn:schemas-microsoft-com:office:office" xmlns:oel="http://schemas.microsoft.com/office/2019/extlst" xmlns:r="http://schemas.openxmlformats.org/officeDocument/2006/relationships" xmlns:m="http://schemas.openxmlformats.org/officeDocument/2006/math" xmlns:v="urn:schemas-microsoft-com:vml" xmlns:wp14="http://schemas.microsoft.com/office/word/2010/wordprocessingDrawing" xmlns:wp="http://schemas.openxmlformats.org/drawingml/2006/wordprocessingDrawing" xmlns:w10="urn:schemas-microsoft-com:office:word" xmlns:w="http://schemas.openxmlformats.org/wordprocessingml/2006/main" xmlns:w14="http://schemas.microsoft.com/office/word/2010/wordml" xmlns:w15="http://schemas.microsoft.com/office/word/2012/wordml" xmlns:w16cex="http://schemas.microsoft.com/office/word/2018/wordml/cex" xmlns:w16cid="http://schemas.microsoft.com/office/word/2016/wordml/cid" xmlns:w16="http://schemas.microsoft.com/office/word/2018/wordml" xmlns:w16sdtdh="http://schemas.microsoft.com/office/word/2020/wordml/sdtdatahash" xmlns:w16se="http://schemas.microsoft.com/office/word/2015/wordml/symex" xmlns:wpg="http://schemas.microsoft.com/office/word/2010/wordprocessingGroup" xmlns:wpi="http://schemas.microsoft.com/office/word/2010/wordprocessingInk" xmlns:wne="http://schemas.microsoft.com/office/word/2006/wordml" xmlns:wps="http://schemas.microsoft.com/office/word/2010/wordprocessingShape" mc:Ignorable="w14 w15 w16se w16cid w16 w16cex w16sdtdh wp14">
   <w:endnote w:type="separator" w:id="-1">
     <w:p>
       <w:r>
@@ -3896,7 +4127,7 @@
 </file>
 
 <file path=word/footnotes.xml><?xml version="1.0" encoding="utf-8"?>
-<w:footnotes xmlns:wpc="http://schemas.microsoft.com/office/word/2010/wordprocessingCanvas" xmlns:cx="http://schemas.microsoft.com/office/drawing/2014/chartex" xmlns:cx1="http://schemas.microsoft.com/office/drawing/2015/9/8/chartex" xmlns:cx2="http://schemas.microsoft.com/office/drawing/2015/10/21/chartex" xmlns:cx3="http://schemas.microsoft.com/office/drawing/2016/5/9/chartex" xmlns:cx4="http://schemas.microsoft.com/office/drawing/2016/5/10/chartex" xmlns:cx5="http://schemas.microsoft.com/office/drawing/2016/5/11/chartex" xmlns:cx6="http://schemas.microsoft.com/office/drawing/2016/5/12/chartex" xmlns:cx7="http://schemas.microsoft.com/office/drawing/2016/5/13/chartex" xmlns:cx8="http://schemas.microsoft.com/office/drawing/2016/5/14/chartex" xmlns:mc="http://schemas.openxmlformats.org/markup-compatibility/2006" xmlns:aink="http://schemas.microsoft.com/office/drawing/2016/ink" xmlns:am3d="http://schemas.microsoft.com/office/drawing/2017/model3d" xmlns:o="urn:schemas-microsoft-com:office:office" xmlns:oel="http://schemas.microsoft.com/office/2019/extlst" xmlns:r="http://schemas.openxmlformats.org/officeDocument/2006/relationships" xmlns:m="http://schemas.openxmlformats.org/officeDocument/2006/math" xmlns:v="urn:schemas-microsoft-com:vml" xmlns:wp14="http://schemas.microsoft.com/office/word/2010/wordprocessingDrawing" xmlns:wp="http://schemas.openxmlformats.org/drawingml/2006/wordprocessingDrawing" xmlns:w10="urn:schemas-microsoft-com:office:word" xmlns:w="http://schemas.openxmlformats.org/wordprocessingml/2006/main" xmlns:w14="http://schemas.microsoft.com/office/word/2010/wordml" xmlns:w15="http://schemas.microsoft.com/office/word/2012/wordml" xmlns:w16cex="http://schemas.microsoft.com/office/word/2018/wordml/cex" xmlns:w16cid="http://schemas.microsoft.com/office/word/2016/wordml/cid" xmlns:w16="http://schemas.microsoft.com/office/word/2018/wordml" xmlns:w16du="http://schemas.microsoft.com/office/word/2023/wordml/word16du" xmlns:w16sdtdh="http://schemas.microsoft.com/office/word/2020/wordml/sdtdatahash" xmlns:w16se="http://schemas.microsoft.com/office/word/2015/wordml/symex" xmlns:wpg="http://schemas.microsoft.com/office/word/2010/wordprocessingGroup" xmlns:wpi="http://schemas.microsoft.com/office/word/2010/wordprocessingInk" xmlns:wne="http://schemas.microsoft.com/office/word/2006/wordml" xmlns:wps="http://schemas.microsoft.com/office/word/2010/wordprocessingShape" mc:Ignorable="w14 w15 w16se w16cid w16 w16cex w16sdtdh wp14">
+<w:footnotes xmlns:wpc="http://schemas.microsoft.com/office/word/2010/wordprocessingCanvas" xmlns:cx="http://schemas.microsoft.com/office/drawing/2014/chartex" xmlns:cx1="http://schemas.microsoft.com/office/drawing/2015/9/8/chartex" xmlns:cx2="http://schemas.microsoft.com/office/drawing/2015/10/21/chartex" xmlns:cx3="http://schemas.microsoft.com/office/drawing/2016/5/9/chartex" xmlns:cx4="http://schemas.microsoft.com/office/drawing/2016/5/10/chartex" xmlns:cx5="http://schemas.microsoft.com/office/drawing/2016/5/11/chartex" xmlns:cx6="http://schemas.microsoft.com/office/drawing/2016/5/12/chartex" xmlns:cx7="http://schemas.microsoft.com/office/drawing/2016/5/13/chartex" xmlns:cx8="http://schemas.microsoft.com/office/drawing/2016/5/14/chartex" xmlns:mc="http://schemas.openxmlformats.org/markup-compatibility/2006" xmlns:aink="http://schemas.microsoft.com/office/drawing/2016/ink" xmlns:am3d="http://schemas.microsoft.com/office/drawing/2017/model3d" xmlns:o="urn:schemas-microsoft-com:office:office" xmlns:oel="http://schemas.microsoft.com/office/2019/extlst" xmlns:r="http://schemas.openxmlformats.org/officeDocument/2006/relationships" xmlns:m="http://schemas.openxmlformats.org/officeDocument/2006/math" xmlns:v="urn:schemas-microsoft-com:vml" xmlns:wp14="http://schemas.microsoft.com/office/word/2010/wordprocessingDrawing" xmlns:wp="http://schemas.openxmlformats.org/drawingml/2006/wordprocessingDrawing" xmlns:w10="urn:schemas-microsoft-com:office:word" xmlns:w="http://schemas.openxmlformats.org/wordprocessingml/2006/main" xmlns:w14="http://schemas.microsoft.com/office/word/2010/wordml" xmlns:w15="http://schemas.microsoft.com/office/word/2012/wordml" xmlns:w16cex="http://schemas.microsoft.com/office/word/2018/wordml/cex" xmlns:w16cid="http://schemas.microsoft.com/office/word/2016/wordml/cid" xmlns:w16="http://schemas.microsoft.com/office/word/2018/wordml" xmlns:w16sdtdh="http://schemas.microsoft.com/office/word/2020/wordml/sdtdatahash" xmlns:w16se="http://schemas.microsoft.com/office/word/2015/wordml/symex" xmlns:wpg="http://schemas.microsoft.com/office/word/2010/wordprocessingGroup" xmlns:wpi="http://schemas.microsoft.com/office/word/2010/wordprocessingInk" xmlns:wne="http://schemas.microsoft.com/office/word/2006/wordml" xmlns:wps="http://schemas.microsoft.com/office/word/2010/wordprocessingShape" mc:Ignorable="w14 w15 w16se w16cid w16 w16cex w16sdtdh wp14">
   <w:footnote w:type="separator" w:id="-1">
     <w:p>
       <w:r>
@@ -3915,7 +4146,7 @@
 </file>
 
 <file path=word/header1.xml><?xml version="1.0" encoding="utf-8"?>
-<w:hdr xmlns:wpc="http://schemas.microsoft.com/office/word/2010/wordprocessingCanvas" xmlns:cx="http://schemas.microsoft.com/office/drawing/2014/chartex" xmlns:cx1="http://schemas.microsoft.com/office/drawing/2015/9/8/chartex" xmlns:cx2="http://schemas.microsoft.com/office/drawing/2015/10/21/chartex" xmlns:cx3="http://schemas.microsoft.com/office/drawing/2016/5/9/chartex" xmlns:cx4="http://schemas.microsoft.com/office/drawing/2016/5/10/chartex" xmlns:cx5="http://schemas.microsoft.com/office/drawing/2016/5/11/chartex" xmlns:cx6="http://schemas.microsoft.com/office/drawing/2016/5/12/chartex" xmlns:cx7="http://schemas.microsoft.com/office/drawing/2016/5/13/chartex" xmlns:cx8="http://schemas.microsoft.com/office/drawing/2016/5/14/chartex" xmlns:mc="http://schemas.openxmlformats.org/markup-compatibility/2006" xmlns:aink="http://schemas.microsoft.com/office/drawing/2016/ink" xmlns:am3d="http://schemas.microsoft.com/office/drawing/2017/model3d" xmlns:o="urn:schemas-microsoft-com:office:office" xmlns:oel="http://schemas.microsoft.com/office/2019/extlst" xmlns:r="http://schemas.openxmlformats.org/officeDocument/2006/relationships" xmlns:m="http://schemas.openxmlformats.org/officeDocument/2006/math" xmlns:v="urn:schemas-microsoft-com:vml" xmlns:wp14="http://schemas.microsoft.com/office/word/2010/wordprocessingDrawing" xmlns:wp="http://schemas.openxmlformats.org/drawingml/2006/wordprocessingDrawing" xmlns:w10="urn:schemas-microsoft-com:office:word" xmlns:w="http://schemas.openxmlformats.org/wordprocessingml/2006/main" xmlns:w14="http://schemas.microsoft.com/office/word/2010/wordml" xmlns:w15="http://schemas.microsoft.com/office/word/2012/wordml" xmlns:w16cex="http://schemas.microsoft.com/office/word/2018/wordml/cex" xmlns:w16cid="http://schemas.microsoft.com/office/word/2016/wordml/cid" xmlns:w16="http://schemas.microsoft.com/office/word/2018/wordml" xmlns:w16du="http://schemas.microsoft.com/office/word/2023/wordml/word16du" xmlns:w16sdtdh="http://schemas.microsoft.com/office/word/2020/wordml/sdtdatahash" xmlns:w16se="http://schemas.microsoft.com/office/word/2015/wordml/symex" xmlns:wpg="http://schemas.microsoft.com/office/word/2010/wordprocessingGroup" xmlns:wpi="http://schemas.microsoft.com/office/word/2010/wordprocessingInk" xmlns:wne="http://schemas.microsoft.com/office/word/2006/wordml" xmlns:wps="http://schemas.microsoft.com/office/word/2010/wordprocessingShape" mc:Ignorable="w14 w15 w16se w16cid w16 w16cex w16sdtdh wp14">
+<w:hdr xmlns:wpc="http://schemas.microsoft.com/office/word/2010/wordprocessingCanvas" xmlns:cx="http://schemas.microsoft.com/office/drawing/2014/chartex" xmlns:cx1="http://schemas.microsoft.com/office/drawing/2015/9/8/chartex" xmlns:cx2="http://schemas.microsoft.com/office/drawing/2015/10/21/chartex" xmlns:cx3="http://schemas.microsoft.com/office/drawing/2016/5/9/chartex" xmlns:cx4="http://schemas.microsoft.com/office/drawing/2016/5/10/chartex" xmlns:cx5="http://schemas.microsoft.com/office/drawing/2016/5/11/chartex" xmlns:cx6="http://schemas.microsoft.com/office/drawing/2016/5/12/chartex" xmlns:cx7="http://schemas.microsoft.com/office/drawing/2016/5/13/chartex" xmlns:cx8="http://schemas.microsoft.com/office/drawing/2016/5/14/chartex" xmlns:mc="http://schemas.openxmlformats.org/markup-compatibility/2006" xmlns:aink="http://schemas.microsoft.com/office/drawing/2016/ink" xmlns:am3d="http://schemas.microsoft.com/office/drawing/2017/model3d" xmlns:o="urn:schemas-microsoft-com:office:office" xmlns:oel="http://schemas.microsoft.com/office/2019/extlst" xmlns:r="http://schemas.openxmlformats.org/officeDocument/2006/relationships" xmlns:m="http://schemas.openxmlformats.org/officeDocument/2006/math" xmlns:v="urn:schemas-microsoft-com:vml" xmlns:wp14="http://schemas.microsoft.com/office/word/2010/wordprocessingDrawing" xmlns:wp="http://schemas.openxmlformats.org/drawingml/2006/wordprocessingDrawing" xmlns:w10="urn:schemas-microsoft-com:office:word" xmlns:w="http://schemas.openxmlformats.org/wordprocessingml/2006/main" xmlns:w14="http://schemas.microsoft.com/office/word/2010/wordml" xmlns:w15="http://schemas.microsoft.com/office/word/2012/wordml" xmlns:w16cex="http://schemas.microsoft.com/office/word/2018/wordml/cex" xmlns:w16cid="http://schemas.microsoft.com/office/word/2016/wordml/cid" xmlns:w16="http://schemas.microsoft.com/office/word/2018/wordml" xmlns:w16sdtdh="http://schemas.microsoft.com/office/word/2020/wordml/sdtdatahash" xmlns:w16se="http://schemas.microsoft.com/office/word/2015/wordml/symex" xmlns:wpg="http://schemas.microsoft.com/office/word/2010/wordprocessingGroup" xmlns:wpi="http://schemas.microsoft.com/office/word/2010/wordprocessingInk" xmlns:wne="http://schemas.microsoft.com/office/word/2006/wordml" xmlns:wps="http://schemas.microsoft.com/office/word/2010/wordprocessingShape" mc:Ignorable="w14 w15 w16se w16cid w16 w16cex w16sdtdh wp14">
   <w:p>
     <w:pPr>
       <w:pStyle w:val="Header"/>
@@ -3948,7 +4179,7 @@
       <w:rPr>
         <w:noProof/>
       </w:rPr>
-      <w:t>5/8/23</w:t>
+      <w:t>7/24/23</w:t>
     </w:r>
     <w:r>
       <w:fldChar w:fldCharType="end"/>
@@ -3958,7 +4189,7 @@
 </file>
 
 <file path=word/numbering.xml><?xml version="1.0" encoding="utf-8"?>
-<w:numbering xmlns:wpc="http://schemas.microsoft.com/office/word/2010/wordprocessingCanvas" xmlns:cx="http://schemas.microsoft.com/office/drawing/2014/chartex" xmlns:cx1="http://schemas.microsoft.com/office/drawing/2015/9/8/chartex" xmlns:cx2="http://schemas.microsoft.com/office/drawing/2015/10/21/chartex" xmlns:cx3="http://schemas.microsoft.com/office/drawing/2016/5/9/chartex" xmlns:cx4="http://schemas.microsoft.com/office/drawing/2016/5/10/chartex" xmlns:cx5="http://schemas.microsoft.com/office/drawing/2016/5/11/chartex" xmlns:cx6="http://schemas.microsoft.com/office/drawing/2016/5/12/chartex" xmlns:cx7="http://schemas.microsoft.com/office/drawing/2016/5/13/chartex" xmlns:cx8="http://schemas.microsoft.com/office/drawing/2016/5/14/chartex" xmlns:mc="http://schemas.openxmlformats.org/markup-compatibility/2006" xmlns:aink="http://schemas.microsoft.com/office/drawing/2016/ink" xmlns:am3d="http://schemas.microsoft.com/office/drawing/2017/model3d" xmlns:o="urn:schemas-microsoft-com:office:office" xmlns:oel="http://schemas.microsoft.com/office/2019/extlst" xmlns:r="http://schemas.openxmlformats.org/officeDocument/2006/relationships" xmlns:m="http://schemas.openxmlformats.org/officeDocument/2006/math" xmlns:v="urn:schemas-microsoft-com:vml" xmlns:wp14="http://schemas.microsoft.com/office/word/2010/wordprocessingDrawing" xmlns:wp="http://schemas.openxmlformats.org/drawingml/2006/wordprocessingDrawing" xmlns:w10="urn:schemas-microsoft-com:office:word" xmlns:w="http://schemas.openxmlformats.org/wordprocessingml/2006/main" xmlns:w14="http://schemas.microsoft.com/office/word/2010/wordml" xmlns:w15="http://schemas.microsoft.com/office/word/2012/wordml" xmlns:w16cex="http://schemas.microsoft.com/office/word/2018/wordml/cex" xmlns:w16cid="http://schemas.microsoft.com/office/word/2016/wordml/cid" xmlns:w16="http://schemas.microsoft.com/office/word/2018/wordml" xmlns:w16du="http://schemas.microsoft.com/office/word/2023/wordml/word16du" xmlns:w16sdtdh="http://schemas.microsoft.com/office/word/2020/wordml/sdtdatahash" xmlns:w16se="http://schemas.microsoft.com/office/word/2015/wordml/symex" xmlns:wpg="http://schemas.microsoft.com/office/word/2010/wordprocessingGroup" xmlns:wpi="http://schemas.microsoft.com/office/word/2010/wordprocessingInk" xmlns:wne="http://schemas.microsoft.com/office/word/2006/wordml" xmlns:wps="http://schemas.microsoft.com/office/word/2010/wordprocessingShape" mc:Ignorable="w14 w15 w16se w16cid w16 w16cex w16sdtdh wp14">
+<w:numbering xmlns:wpc="http://schemas.microsoft.com/office/word/2010/wordprocessingCanvas" xmlns:cx="http://schemas.microsoft.com/office/drawing/2014/chartex" xmlns:cx1="http://schemas.microsoft.com/office/drawing/2015/9/8/chartex" xmlns:cx2="http://schemas.microsoft.com/office/drawing/2015/10/21/chartex" xmlns:cx3="http://schemas.microsoft.com/office/drawing/2016/5/9/chartex" xmlns:cx4="http://schemas.microsoft.com/office/drawing/2016/5/10/chartex" xmlns:cx5="http://schemas.microsoft.com/office/drawing/2016/5/11/chartex" xmlns:cx6="http://schemas.microsoft.com/office/drawing/2016/5/12/chartex" xmlns:cx7="http://schemas.microsoft.com/office/drawing/2016/5/13/chartex" xmlns:cx8="http://schemas.microsoft.com/office/drawing/2016/5/14/chartex" xmlns:mc="http://schemas.openxmlformats.org/markup-compatibility/2006" xmlns:aink="http://schemas.microsoft.com/office/drawing/2016/ink" xmlns:am3d="http://schemas.microsoft.com/office/drawing/2017/model3d" xmlns:o="urn:schemas-microsoft-com:office:office" xmlns:oel="http://schemas.microsoft.com/office/2019/extlst" xmlns:r="http://schemas.openxmlformats.org/officeDocument/2006/relationships" xmlns:m="http://schemas.openxmlformats.org/officeDocument/2006/math" xmlns:v="urn:schemas-microsoft-com:vml" xmlns:wp14="http://schemas.microsoft.com/office/word/2010/wordprocessingDrawing" xmlns:wp="http://schemas.openxmlformats.org/drawingml/2006/wordprocessingDrawing" xmlns:w10="urn:schemas-microsoft-com:office:word" xmlns:w="http://schemas.openxmlformats.org/wordprocessingml/2006/main" xmlns:w14="http://schemas.microsoft.com/office/word/2010/wordml" xmlns:w15="http://schemas.microsoft.com/office/word/2012/wordml" xmlns:w16cex="http://schemas.microsoft.com/office/word/2018/wordml/cex" xmlns:w16cid="http://schemas.microsoft.com/office/word/2016/wordml/cid" xmlns:w16="http://schemas.microsoft.com/office/word/2018/wordml" xmlns:w16sdtdh="http://schemas.microsoft.com/office/word/2020/wordml/sdtdatahash" xmlns:w16se="http://schemas.microsoft.com/office/word/2015/wordml/symex" xmlns:wpg="http://schemas.microsoft.com/office/word/2010/wordprocessingGroup" xmlns:wpi="http://schemas.microsoft.com/office/word/2010/wordprocessingInk" xmlns:wne="http://schemas.microsoft.com/office/word/2006/wordml" xmlns:wps="http://schemas.microsoft.com/office/word/2010/wordprocessingShape" mc:Ignorable="w14 w15 w16se w16cid w16 w16cex w16sdtdh wp14">
   <w:abstractNum w:abstractNumId="0" w15:restartNumberingAfterBreak="0">
     <w:nsid w:val="18482899"/>
     <w:multiLevelType w:val="multilevel"/>

</xml_diff>

<commit_message>
Corrections 7/24, updating with data7_24
</commit_message>
<xml_diff>
--- a/Notes/Order of Operations and Source files/Order of Operations and Source files.docx
+++ b/Notes/Order of Operations and Source files/Order of Operations and Source files.docx
@@ -155,13 +155,7 @@
         <w:rPr>
           <w:color w:val="002060"/>
         </w:rPr>
-        <w:t>/Users/allisonadams/My files/Thesis/Microplankton/MicroplanktonAnalysis/data7_24/MasterFiles</w:t>
-      </w:r>
-      <w:r>
-        <w:rPr>
-          <w:color w:val="002060"/>
-        </w:rPr>
-        <w:t xml:space="preserve"> </w:t>
+        <w:t xml:space="preserve">/Users/allisonadams/My files/Thesis/Microplankton/MicroplanktonAnalysis/data7_24/MasterFiles </w:t>
       </w:r>
       <w:r>
         <w:rPr>
@@ -1056,19 +1050,7 @@
         <w:rPr>
           <w:color w:val="00B0F0"/>
         </w:rPr>
-        <w:t xml:space="preserve">7/24/23 </w:t>
-      </w:r>
-      <w:r>
-        <w:rPr>
-          <w:color w:val="00B0F0"/>
-        </w:rPr>
-        <w:t xml:space="preserve">!!!! NEW AND UPDATED !!! </w:t>
-      </w:r>
-      <w:r>
-        <w:rPr>
-          <w:color w:val="00B0F0"/>
-        </w:rPr>
-        <w:t>AGAIN, 7/24/23 per notes, p 76 of my project  notebook, with the same name, volbio_all_cr.Rdata. This is the official, latest, updated version as of 7/24/23</w:t>
+        <w:t>7/24/23 !!!! NEW AND UPDATED !!! AGAIN, 7/24/23 per notes, p 76 of my project  notebook, with the same name, volbio_all_cr.Rdata. This is the official, latest, updated version as of 7/24/23</w:t>
       </w:r>
     </w:p>
     <w:p>
@@ -2546,6 +2528,20 @@
       <w:pPr>
         <w:ind w:left="720"/>
         <w:rPr>
+          <w:color w:val="00B0F0"/>
+        </w:rPr>
+      </w:pPr>
+      <w:r>
+        <w:rPr>
+          <w:color w:val="00B0F0"/>
+        </w:rPr>
+        <w:t>data/FinalAnalysis/CrIrAb5.Rdata: Top 5 taxa groups, plus “Other” group, had CR, FR, Total Cpm initial samples (abundance) for each sampling event</w:t>
+      </w:r>
+    </w:p>
+    <w:p>
+      <w:pPr>
+        <w:ind w:left="720"/>
+        <w:rPr>
           <w:color w:val="0070C0"/>
         </w:rPr>
       </w:pPr>
@@ -2778,6 +2774,7 @@
           <w:szCs w:val="28"/>
           <w:u w:val="single"/>
         </w:rPr>
+        <w:lastRenderedPageBreak/>
         <w:t>Plots</w:t>
       </w:r>
     </w:p>
@@ -2798,7 +2795,6 @@
         <w:rPr>
           <w:color w:val="7030A0"/>
         </w:rPr>
-        <w:lastRenderedPageBreak/>
         <w:t>04_plots_FRgroups.R</w:t>
       </w:r>
     </w:p>
@@ -3415,6 +3411,7 @@
         <w:rPr>
           <w:color w:val="7030A0"/>
         </w:rPr>
+        <w:lastRenderedPageBreak/>
         <w:t>Base files for loading into R</w:t>
       </w:r>
     </w:p>
@@ -3457,7 +3454,6 @@
         <w:rPr>
           <w:color w:val="00B0F0"/>
         </w:rPr>
-        <w:lastRenderedPageBreak/>
         <w:t>400x_RawCount_R.xlsx</w:t>
       </w:r>
     </w:p>
@@ -4179,7 +4175,7 @@
       <w:rPr>
         <w:noProof/>
       </w:rPr>
-      <w:t>7/24/23</w:t>
+      <w:t>7/25/23</w:t>
     </w:r>
     <w:r>
       <w:fldChar w:fldCharType="end"/>

</xml_diff>